<commit_message>
solving masstransit's Docker bug
</commit_message>
<xml_diff>
--- a/Readme.docx
+++ b/Readme.docx
@@ -4,7 +4,7 @@
   <w:body>
     <w:p>
       <w:pPr>
-        <w:pStyle w:val="Normal1"/>
+        <w:pStyle w:val="LOnormal"/>
         <w:jc w:val="center"/>
         <w:rPr>
           <w:sz w:val="36"/>
@@ -22,7 +22,7 @@
     </w:p>
     <w:p>
       <w:pPr>
-        <w:pStyle w:val="Normal1"/>
+        <w:pStyle w:val="LOnormal"/>
         <w:rPr/>
       </w:pPr>
       <w:r>
@@ -31,7 +31,7 @@
     </w:p>
     <w:p>
       <w:pPr>
-        <w:pStyle w:val="Normal1"/>
+        <w:pStyle w:val="LOnormal"/>
         <w:rPr>
           <w:b/>
           <w:b/>
@@ -50,16 +50,130 @@
     </w:p>
     <w:p>
       <w:pPr>
-        <w:pStyle w:val="Normal1"/>
+        <w:pStyle w:val="LOnormal"/>
+        <w:rPr>
+          <w:b/>
+          <w:b/>
+          <w:sz w:val="24"/>
+          <w:szCs w:val="24"/>
+        </w:rPr>
+      </w:pPr>
+      <w:r>
         <w:rPr/>
-      </w:pPr>
-      <w:r>
+      </w:r>
+    </w:p>
+    <w:p>
+      <w:pPr>
+        <w:pStyle w:val="LOnormal"/>
+        <w:rPr>
+          <w:b/>
+          <w:b/>
+          <w:sz w:val="24"/>
+          <w:szCs w:val="24"/>
+        </w:rPr>
+      </w:pPr>
+      <w:r>
+        <w:rPr>
+          <w:b/>
+          <w:sz w:val="24"/>
+          <w:szCs w:val="24"/>
+        </w:rPr>
+        <w:t>With Docker:</w:t>
+      </w:r>
+    </w:p>
+    <w:p>
+      <w:pPr>
+        <w:pStyle w:val="LOnormal"/>
+        <w:shd w:val="clear" w:fill="FFFFFF"/>
+        <w:spacing w:lineRule="auto" w:line="240" w:before="0" w:afterAutospacing="0" w:after="0"/>
+        <w:ind w:left="720" w:hanging="360"/>
+        <w:rPr>
+          <w:b w:val="false"/>
+          <w:b w:val="false"/>
+          <w:bCs w:val="false"/>
+        </w:rPr>
+      </w:pPr>
+      <w:r>
+        <w:rPr>
+          <w:b w:val="false"/>
+          <w:bCs w:val="false"/>
+          <w:sz w:val="24"/>
+          <w:szCs w:val="24"/>
+        </w:rPr>
+        <w:t xml:space="preserve">You </w:t>
+      </w:r>
+      <w:r>
+        <w:rPr>
+          <w:rFonts w:eastAsia="Arial" w:cs="Arial"/>
+          <w:b w:val="false"/>
+          <w:bCs w:val="false"/>
+          <w:color w:val="auto"/>
+          <w:kern w:val="0"/>
+          <w:sz w:val="24"/>
+          <w:szCs w:val="24"/>
+          <w:lang w:val="es" w:eastAsia="zh-CN" w:bidi="hi-IN"/>
+        </w:rPr>
+        <w:t xml:space="preserve">can </w:t>
+      </w:r>
+      <w:r>
+        <w:rPr>
+          <w:b w:val="false"/>
+          <w:bCs w:val="false"/>
+          <w:sz w:val="24"/>
+          <w:szCs w:val="24"/>
+        </w:rPr>
+        <w:t>use Docker running the solution from VS with docker-compose.</w:t>
+      </w:r>
+    </w:p>
+    <w:p>
+      <w:pPr>
+        <w:pStyle w:val="LOnormal"/>
+        <w:shd w:val="clear" w:fill="FFFFFF"/>
+        <w:spacing w:lineRule="auto" w:line="240" w:before="0" w:afterAutospacing="0" w:after="0"/>
+        <w:ind w:left="720" w:hanging="360"/>
+        <w:rPr>
+          <w:sz w:val="24"/>
+          <w:szCs w:val="24"/>
+        </w:rPr>
+      </w:pPr>
+      <w:r>
+        <w:rPr>
+          <w:b w:val="false"/>
+          <w:bCs w:val="false"/>
+        </w:rPr>
+      </w:r>
+    </w:p>
+    <w:p>
+      <w:pPr>
+        <w:pStyle w:val="LOnormal"/>
+        <w:rPr>
+          <w:b/>
+          <w:b/>
+          <w:sz w:val="24"/>
+          <w:szCs w:val="24"/>
+        </w:rPr>
+      </w:pPr>
+      <w:r>
+        <w:rPr>
+          <w:b/>
+          <w:sz w:val="24"/>
+          <w:szCs w:val="24"/>
+        </w:rPr>
+        <w:t>With IIS:</w:t>
+      </w:r>
+    </w:p>
+    <w:p>
+      <w:pPr>
+        <w:pStyle w:val="LOnormal"/>
         <w:rPr/>
-      </w:r>
-    </w:p>
-    <w:p>
-      <w:pPr>
-        <w:pStyle w:val="Normal1"/>
+      </w:pPr>
+      <w:r>
+        <w:rPr/>
+      </w:r>
+    </w:p>
+    <w:p>
+      <w:pPr>
+        <w:pStyle w:val="LOnormal"/>
         <w:numPr>
           <w:ilvl w:val="0"/>
           <w:numId w:val="1"/>
@@ -83,7 +197,7 @@
     </w:p>
     <w:p>
       <w:pPr>
-        <w:pStyle w:val="Normal1"/>
+        <w:pStyle w:val="LOnormal"/>
         <w:numPr>
           <w:ilvl w:val="0"/>
           <w:numId w:val="0"/>
@@ -98,12 +212,16 @@
         </w:rPr>
       </w:pPr>
       <w:r>
-        <w:rPr/>
-      </w:r>
-    </w:p>
-    <w:p>
-      <w:pPr>
-        <w:pStyle w:val="Normal1"/>
+        <w:rPr>
+          <w:sz w:val="24"/>
+          <w:szCs w:val="24"/>
+          <w:u w:val="none"/>
+        </w:rPr>
+      </w:r>
+    </w:p>
+    <w:p>
+      <w:pPr>
+        <w:pStyle w:val="LOnormal"/>
         <w:numPr>
           <w:ilvl w:val="0"/>
           <w:numId w:val="1"/>
@@ -117,6 +235,13 @@
           <w:u w:val="none"/>
         </w:rPr>
       </w:pPr>
+      <w:r>
+        <w:rPr>
+          <w:sz w:val="24"/>
+          <w:szCs w:val="24"/>
+        </w:rPr>
+        <w:t xml:space="preserve">  </w:t>
+      </w:r>
       <w:r>
         <w:rPr>
           <w:sz w:val="24"/>
@@ -140,14 +265,7 @@
           <w:sz w:val="24"/>
           <w:szCs w:val="24"/>
         </w:rPr>
-        <w:t xml:space="preserve"> using the user “guest” and password “guest”. </w:t>
-      </w:r>
-      <w:r>
-        <w:rPr>
-          <w:sz w:val="24"/>
-          <w:szCs w:val="24"/>
-        </w:rPr>
-        <w:t>For install this, you must install first this link :</w:t>
+        <w:t xml:space="preserve"> using the user “guest” and password “guest”. For install this, you must install first this link :</w:t>
       </w:r>
       <w:hyperlink r:id="rId3">
         <w:r>
@@ -186,7 +304,7 @@
     </w:p>
     <w:p>
       <w:pPr>
-        <w:pStyle w:val="Normal1"/>
+        <w:pStyle w:val="LOnormal"/>
         <w:numPr>
           <w:ilvl w:val="0"/>
           <w:numId w:val="0"/>
@@ -202,7 +320,7 @@
     </w:p>
     <w:p>
       <w:pPr>
-        <w:pStyle w:val="Normal1"/>
+        <w:pStyle w:val="LOnormal"/>
         <w:numPr>
           <w:ilvl w:val="0"/>
           <w:numId w:val="1"/>
@@ -221,26 +339,12 @@
           <w:sz w:val="24"/>
           <w:szCs w:val="24"/>
         </w:rPr>
-        <w:t xml:space="preserve">For try de API Services you must use basic authentication with user “Admin” and password “Admin”, </w:t>
-      </w:r>
-      <w:r>
-        <w:rPr>
-          <w:sz w:val="24"/>
-          <w:szCs w:val="24"/>
-        </w:rPr>
-        <w:t>you also can use the PostMan collection inside de API project for try this</w:t>
-      </w:r>
-      <w:r>
-        <w:rPr>
-          <w:sz w:val="24"/>
-          <w:szCs w:val="24"/>
-        </w:rPr>
-        <w:t>.</w:t>
-      </w:r>
-    </w:p>
-    <w:p>
-      <w:pPr>
-        <w:pStyle w:val="Normal1"/>
+        <w:t>For try de API Services you must use basic authentication with user “Admin” and password “Admin”, you also can use the PostMan collection inside de API project for try this.</w:t>
+      </w:r>
+    </w:p>
+    <w:p>
+      <w:pPr>
+        <w:pStyle w:val="LOnormal"/>
         <w:shd w:val="clear" w:fill="FFFFFF"/>
         <w:spacing w:lineRule="auto" w:line="240" w:before="0" w:after="160"/>
         <w:ind w:left="1440" w:hanging="1156"/>
@@ -259,7 +363,7 @@
     </w:p>
     <w:p>
       <w:pPr>
-        <w:pStyle w:val="Normal1"/>
+        <w:pStyle w:val="LOnormal"/>
         <w:shd w:val="clear" w:fill="FFFFFF"/>
         <w:spacing w:lineRule="auto" w:line="240" w:before="0" w:after="160"/>
         <w:ind w:left="1440" w:hanging="1156"/>
@@ -311,7 +415,7 @@
     </w:p>
     <w:p>
       <w:pPr>
-        <w:pStyle w:val="Normal1"/>
+        <w:pStyle w:val="LOnormal"/>
         <w:shd w:val="clear" w:fill="FFFFFF"/>
         <w:spacing w:lineRule="auto" w:line="240" w:before="0" w:after="160"/>
         <w:ind w:left="283" w:hanging="0"/>
@@ -357,7 +461,7 @@
     </w:p>
     <w:p>
       <w:pPr>
-        <w:pStyle w:val="Normal1"/>
+        <w:pStyle w:val="LOnormal"/>
         <w:shd w:val="clear" w:fill="FFFFFF"/>
         <w:spacing w:lineRule="auto" w:line="240" w:before="0" w:after="160"/>
         <w:ind w:left="283" w:hanging="0"/>
@@ -405,25 +509,25 @@
     </w:p>
     <w:p>
       <w:pPr>
-        <w:pStyle w:val="Normal1"/>
-        <w:rPr>
-          <w:b/>
-          <w:b/>
-          <w:sz w:val="24"/>
-          <w:szCs w:val="24"/>
-        </w:rPr>
-      </w:pPr>
-      <w:r>
-        <w:rPr>
-          <w:b/>
-          <w:sz w:val="24"/>
-          <w:szCs w:val="24"/>
-        </w:rPr>
-      </w:r>
-    </w:p>
-    <w:p>
-      <w:pPr>
-        <w:pStyle w:val="Normal1"/>
+        <w:pStyle w:val="LOnormal"/>
+        <w:rPr>
+          <w:b/>
+          <w:b/>
+          <w:sz w:val="24"/>
+          <w:szCs w:val="24"/>
+        </w:rPr>
+      </w:pPr>
+      <w:r>
+        <w:rPr>
+          <w:b/>
+          <w:sz w:val="24"/>
+          <w:szCs w:val="24"/>
+        </w:rPr>
+      </w:r>
+    </w:p>
+    <w:p>
+      <w:pPr>
+        <w:pStyle w:val="LOnormal"/>
         <w:rPr>
           <w:b/>
           <w:b/>
@@ -442,7 +546,7 @@
     </w:p>
     <w:p>
       <w:pPr>
-        <w:pStyle w:val="Normal1"/>
+        <w:pStyle w:val="LOnormal"/>
         <w:rPr/>
       </w:pPr>
       <w:r>
@@ -451,7 +555,7 @@
     </w:p>
     <w:p>
       <w:pPr>
-        <w:pStyle w:val="Normal1"/>
+        <w:pStyle w:val="LOnormal"/>
         <w:shd w:val="clear" w:fill="FFFFFF"/>
         <w:spacing w:lineRule="auto" w:line="240" w:before="0" w:after="160"/>
         <w:ind w:left="0" w:hanging="0"/>
@@ -536,7 +640,7 @@
     </w:p>
     <w:p>
       <w:pPr>
-        <w:pStyle w:val="Normal1"/>
+        <w:pStyle w:val="LOnormal"/>
         <w:rPr>
           <w:sz w:val="24"/>
           <w:szCs w:val="24"/>
@@ -604,24 +708,24 @@
     </w:p>
     <w:p>
       <w:pPr>
-        <w:pStyle w:val="Normal1"/>
-        <w:rPr>
-          <w:sz w:val="24"/>
-          <w:szCs w:val="24"/>
-          <w:highlight w:val="white"/>
-        </w:rPr>
-      </w:pPr>
-      <w:r>
-        <w:rPr>
-          <w:sz w:val="24"/>
-          <w:szCs w:val="24"/>
-          <w:highlight w:val="white"/>
-        </w:rPr>
-      </w:r>
-    </w:p>
-    <w:p>
-      <w:pPr>
-        <w:pStyle w:val="Normal1"/>
+        <w:pStyle w:val="LOnormal"/>
+        <w:rPr>
+          <w:sz w:val="24"/>
+          <w:szCs w:val="24"/>
+          <w:highlight w:val="white"/>
+        </w:rPr>
+      </w:pPr>
+      <w:r>
+        <w:rPr>
+          <w:sz w:val="24"/>
+          <w:szCs w:val="24"/>
+          <w:highlight w:val="white"/>
+        </w:rPr>
+      </w:r>
+    </w:p>
+    <w:p>
+      <w:pPr>
+        <w:pStyle w:val="LOnormal"/>
         <w:rPr>
           <w:sz w:val="24"/>
           <w:szCs w:val="24"/>
@@ -639,24 +743,24 @@
     </w:p>
     <w:p>
       <w:pPr>
-        <w:pStyle w:val="Normal1"/>
-        <w:rPr>
-          <w:sz w:val="24"/>
-          <w:szCs w:val="24"/>
-          <w:highlight w:val="white"/>
-        </w:rPr>
-      </w:pPr>
-      <w:r>
-        <w:rPr>
-          <w:sz w:val="24"/>
-          <w:szCs w:val="24"/>
-          <w:highlight w:val="white"/>
-        </w:rPr>
-      </w:r>
-    </w:p>
-    <w:p>
-      <w:pPr>
-        <w:pStyle w:val="Normal1"/>
+        <w:pStyle w:val="LOnormal"/>
+        <w:rPr>
+          <w:sz w:val="24"/>
+          <w:szCs w:val="24"/>
+          <w:highlight w:val="white"/>
+        </w:rPr>
+      </w:pPr>
+      <w:r>
+        <w:rPr>
+          <w:sz w:val="24"/>
+          <w:szCs w:val="24"/>
+          <w:highlight w:val="white"/>
+        </w:rPr>
+      </w:r>
+    </w:p>
+    <w:p>
+      <w:pPr>
+        <w:pStyle w:val="LOnormal"/>
         <w:rPr>
           <w:sz w:val="24"/>
           <w:szCs w:val="24"/>
@@ -673,7 +777,7 @@
     </w:p>
     <w:p>
       <w:pPr>
-        <w:pStyle w:val="Normal1"/>
+        <w:pStyle w:val="LOnormal"/>
         <w:shd w:val="clear" w:fill="FFFFFF"/>
         <w:spacing w:lineRule="auto" w:line="240" w:before="0" w:after="160"/>
         <w:ind w:left="0" w:hanging="0"/>
@@ -737,7 +841,7 @@
     </w:p>
     <w:p>
       <w:pPr>
-        <w:pStyle w:val="Normal1"/>
+        <w:pStyle w:val="LOnormal"/>
         <w:rPr>
           <w:sz w:val="24"/>
           <w:szCs w:val="24"/>
@@ -786,7 +890,7 @@
     </w:p>
     <w:p>
       <w:pPr>
-        <w:pStyle w:val="Normal1"/>
+        <w:pStyle w:val="LOnormal"/>
         <w:shd w:val="clear" w:fill="FFFFFF"/>
         <w:spacing w:lineRule="auto" w:line="240" w:before="0" w:after="160"/>
         <w:ind w:left="0" w:hanging="0"/>
@@ -804,7 +908,7 @@
     </w:p>
     <w:p>
       <w:pPr>
-        <w:pStyle w:val="Normal1"/>
+        <w:pStyle w:val="LOnormal"/>
         <w:shd w:val="clear" w:fill="FFFFFF"/>
         <w:spacing w:lineRule="auto" w:line="240" w:before="0" w:after="160"/>
         <w:ind w:left="0" w:hanging="0"/>
@@ -823,7 +927,7 @@
     </w:p>
     <w:p>
       <w:pPr>
-        <w:pStyle w:val="Normal1"/>
+        <w:pStyle w:val="LOnormal"/>
         <w:rPr/>
       </w:pPr>
       <w:r>
@@ -837,7 +941,7 @@
     </w:p>
     <w:p>
       <w:pPr>
-        <w:pStyle w:val="Normal1"/>
+        <w:pStyle w:val="LOnormal"/>
         <w:rPr/>
       </w:pPr>
       <w:r>
@@ -846,7 +950,7 @@
     </w:p>
     <w:p>
       <w:pPr>
-        <w:pStyle w:val="Normal1"/>
+        <w:pStyle w:val="LOnormal"/>
         <w:rPr/>
       </w:pPr>
       <w:r>
@@ -855,7 +959,7 @@
     </w:p>
     <w:p>
       <w:pPr>
-        <w:pStyle w:val="Normal1"/>
+        <w:pStyle w:val="LOnormal"/>
         <w:rPr/>
       </w:pPr>
       <w:r>
@@ -864,7 +968,7 @@
     </w:p>
     <w:p>
       <w:pPr>
-        <w:pStyle w:val="Normal1"/>
+        <w:pStyle w:val="LOnormal"/>
         <w:rPr/>
       </w:pPr>
       <w:r>
@@ -873,7 +977,7 @@
     </w:p>
     <w:p>
       <w:pPr>
-        <w:pStyle w:val="Normal1"/>
+        <w:pStyle w:val="LOnormal"/>
         <w:rPr>
           <w:b/>
           <w:b/>
@@ -892,7 +996,7 @@
     </w:p>
     <w:p>
       <w:pPr>
-        <w:pStyle w:val="Normal1"/>
+        <w:pStyle w:val="LOnormal"/>
         <w:rPr>
           <w:b/>
           <w:b/>
@@ -910,7 +1014,7 @@
     </w:p>
     <w:p>
       <w:pPr>
-        <w:pStyle w:val="Normal1"/>
+        <w:pStyle w:val="LOnormal"/>
         <w:ind w:left="-141" w:hanging="0"/>
         <w:rPr>
           <w:b/>
@@ -938,7 +1042,7 @@
     </w:p>
     <w:p>
       <w:pPr>
-        <w:pStyle w:val="Normal1"/>
+        <w:pStyle w:val="LOnormal"/>
         <w:ind w:left="0" w:hanging="0"/>
         <w:rPr>
           <w:sz w:val="26"/>
@@ -955,7 +1059,7 @@
     </w:p>
     <w:p>
       <w:pPr>
-        <w:pStyle w:val="Normal1"/>
+        <w:pStyle w:val="LOnormal"/>
         <w:ind w:left="0" w:hanging="0"/>
         <w:rPr>
           <w:sz w:val="26"/>
@@ -971,7 +1075,7 @@
     </w:p>
     <w:p>
       <w:pPr>
-        <w:pStyle w:val="Normal1"/>
+        <w:pStyle w:val="LOnormal"/>
         <w:shd w:val="clear" w:fill="FFFFFF"/>
         <w:spacing w:lineRule="auto" w:line="240" w:before="0" w:after="160"/>
         <w:ind w:left="0" w:hanging="0"/>
@@ -981,24 +1085,12 @@
         </w:rPr>
       </w:pPr>
       <w:r>
-        <w:rPr>
-          <w:b/>
-          <w:sz w:val="24"/>
-          <w:szCs w:val="24"/>
-        </w:rPr>
-        <w:t>Docker</w:t>
-      </w:r>
-      <w:r>
-        <w:rPr>
-          <w:sz w:val="24"/>
-          <w:szCs w:val="24"/>
-        </w:rPr>
-        <w:t>:</w:t>
-      </w:r>
-    </w:p>
-    <w:p>
-      <w:pPr>
-        <w:pStyle w:val="Normal1"/>
+        <w:rPr/>
+      </w:r>
+    </w:p>
+    <w:p>
+      <w:pPr>
+        <w:pStyle w:val="LOnormal"/>
         <w:shd w:val="clear" w:fill="FFFFFF"/>
         <w:spacing w:lineRule="auto" w:line="240" w:before="0" w:after="160"/>
         <w:ind w:left="0" w:hanging="0"/>
@@ -1012,38 +1104,33 @@
           <w:sz w:val="24"/>
           <w:szCs w:val="24"/>
         </w:rPr>
-        <w:t>After trying to use Docker in the end I did not have time to achieve it due to a problem with RabbitMQ docker-compose integration. Is posible execute the container of the project without the RabbitMq dependency following the next steps:</w:t>
-      </w:r>
-    </w:p>
-    <w:p>
-      <w:pPr>
-        <w:pStyle w:val="Normal1"/>
+      </w:r>
+    </w:p>
+    <w:p>
+      <w:pPr>
+        <w:pStyle w:val="LOnormal"/>
         <w:shd w:val="clear" w:fill="FFFFFF"/>
         <w:spacing w:lineRule="auto" w:line="240" w:before="0" w:after="160"/>
         <w:ind w:left="0" w:hanging="0"/>
         <w:rPr>
-          <w:sz w:val="24"/>
-          <w:szCs w:val="24"/>
-        </w:rPr>
-      </w:pPr>
-      <w:r>
-        <w:rPr>
-          <w:sz w:val="24"/>
-          <w:szCs w:val="24"/>
-        </w:rPr>
-        <w:t xml:space="preserve"> </w:t>
-      </w:r>
-      <w:r>
-        <w:rPr>
-          <w:sz w:val="24"/>
-          <w:szCs w:val="24"/>
-        </w:rPr>
-        <w:t>-Comment the MassTransi region for desactivate RabbitMq</w:t>
-      </w:r>
-    </w:p>
-    <w:p>
-      <w:pPr>
-        <w:pStyle w:val="Normal1"/>
+          <w:b/>
+          <w:b/>
+          <w:sz w:val="24"/>
+          <w:szCs w:val="24"/>
+        </w:rPr>
+      </w:pPr>
+      <w:r>
+        <w:rPr>
+          <w:b/>
+          <w:sz w:val="24"/>
+          <w:szCs w:val="24"/>
+        </w:rPr>
+        <w:t>RabbitMQ consumer message</w:t>
+      </w:r>
+    </w:p>
+    <w:p>
+      <w:pPr>
+        <w:pStyle w:val="LOnormal"/>
         <w:shd w:val="clear" w:fill="FFFFFF"/>
         <w:spacing w:lineRule="auto" w:line="240" w:before="0" w:after="160"/>
         <w:ind w:left="0" w:hanging="0"/>
@@ -1057,68 +1144,26 @@
           <w:sz w:val="24"/>
           <w:szCs w:val="24"/>
         </w:rPr>
-        <w:t>- Using the FakeEventManager instead of CustomEventManager in the builder.Services.AddScoped for dependency injection.</w:t>
-      </w:r>
-    </w:p>
-    <w:p>
-      <w:pPr>
-        <w:pStyle w:val="Normal1"/>
-        <w:shd w:val="clear" w:fill="FFFFFF"/>
-        <w:spacing w:lineRule="auto" w:line="240" w:before="0" w:after="160"/>
-        <w:ind w:left="0" w:hanging="0"/>
-        <w:rPr>
-          <w:sz w:val="24"/>
-          <w:szCs w:val="24"/>
-        </w:rPr>
-      </w:pPr>
-      <w:r>
-        <w:rPr/>
-      </w:r>
-    </w:p>
-    <w:p>
-      <w:pPr>
-        <w:pStyle w:val="Normal1"/>
-        <w:shd w:val="clear" w:fill="FFFFFF"/>
-        <w:spacing w:lineRule="auto" w:line="240" w:before="0" w:after="160"/>
-        <w:ind w:left="0" w:hanging="0"/>
-        <w:rPr>
-          <w:b/>
-          <w:b/>
-          <w:sz w:val="24"/>
-          <w:szCs w:val="24"/>
-        </w:rPr>
-      </w:pPr>
-      <w:r>
-        <w:rPr>
-          <w:b/>
-          <w:sz w:val="24"/>
-          <w:szCs w:val="24"/>
-        </w:rPr>
-        <w:t>RabbitMQ consumer message</w:t>
-      </w:r>
-    </w:p>
-    <w:p>
-      <w:pPr>
-        <w:pStyle w:val="Normal1"/>
-        <w:shd w:val="clear" w:fill="FFFFFF"/>
-        <w:spacing w:lineRule="auto" w:line="240" w:before="0" w:after="160"/>
-        <w:ind w:left="0" w:hanging="0"/>
-        <w:rPr>
-          <w:sz w:val="24"/>
-          <w:szCs w:val="24"/>
-        </w:rPr>
-      </w:pPr>
-      <w:r>
-        <w:rPr>
-          <w:sz w:val="24"/>
-          <w:szCs w:val="24"/>
-        </w:rPr>
-        <w:t>I didn't have time but I could have implemented a microservice that would consume the ItemRemoved and ItemExpired events. This would be possible by implementing within the microservice, for example for the ItemRemoved event, something like this:</w:t>
-      </w:r>
-    </w:p>
-    <w:p>
-      <w:pPr>
-        <w:pStyle w:val="Normal1"/>
+        <w:t>I didn't have time but I could have implemented a</w:t>
+      </w:r>
+      <w:r>
+        <w:rPr>
+          <w:sz w:val="24"/>
+          <w:szCs w:val="24"/>
+        </w:rPr>
+        <w:t>n optional</w:t>
+      </w:r>
+      <w:r>
+        <w:rPr>
+          <w:sz w:val="24"/>
+          <w:szCs w:val="24"/>
+        </w:rPr>
+        <w:t xml:space="preserve"> microservice that would consume the ItemRemoved and ItemExpired events. This would be possible by implementing within the microservice, for example for the ItemRemoved event, something like this:</w:t>
+      </w:r>
+    </w:p>
+    <w:p>
+      <w:pPr>
+        <w:pStyle w:val="LOnormal"/>
         <w:rPr>
           <w:b/>
           <w:b/>
@@ -1469,6 +1514,7 @@
     <w:qFormat/>
     <w:pPr>
       <w:widowControl/>
+      <w:suppressAutoHyphens w:val="true"/>
       <w:bidi w:val="0"/>
       <w:spacing w:lineRule="auto" w:line="276" w:before="0" w:after="0"/>
       <w:jc w:val="left"/>
@@ -1482,10 +1528,10 @@
       <w:lang w:val="es" w:eastAsia="zh-CN" w:bidi="hi-IN"/>
     </w:rPr>
   </w:style>
-  <w:style w:type="paragraph" w:styleId="Ttulo1">
+  <w:style w:type="paragraph" w:styleId="Heading1">
     <w:name w:val="Heading 1"/>
-    <w:basedOn w:val="Normal1"/>
-    <w:next w:val="Normal1"/>
+    <w:basedOn w:val="LOnormal"/>
+    <w:next w:val="LOnormal"/>
     <w:qFormat/>
     <w:pPr>
       <w:keepNext w:val="true"/>
@@ -1498,10 +1544,10 @@
       <w:szCs w:val="40"/>
     </w:rPr>
   </w:style>
-  <w:style w:type="paragraph" w:styleId="Ttulo2">
+  <w:style w:type="paragraph" w:styleId="Heading2">
     <w:name w:val="Heading 2"/>
-    <w:basedOn w:val="Normal1"/>
-    <w:next w:val="Normal1"/>
+    <w:basedOn w:val="LOnormal"/>
+    <w:next w:val="LOnormal"/>
     <w:qFormat/>
     <w:pPr>
       <w:keepNext w:val="true"/>
@@ -1515,10 +1561,10 @@
       <w:szCs w:val="32"/>
     </w:rPr>
   </w:style>
-  <w:style w:type="paragraph" w:styleId="Ttulo3">
+  <w:style w:type="paragraph" w:styleId="Heading3">
     <w:name w:val="Heading 3"/>
-    <w:basedOn w:val="Normal1"/>
-    <w:next w:val="Normal1"/>
+    <w:basedOn w:val="LOnormal"/>
+    <w:next w:val="LOnormal"/>
     <w:qFormat/>
     <w:pPr>
       <w:keepNext w:val="true"/>
@@ -1533,10 +1579,10 @@
       <w:szCs w:val="28"/>
     </w:rPr>
   </w:style>
-  <w:style w:type="paragraph" w:styleId="Ttulo4">
+  <w:style w:type="paragraph" w:styleId="Heading4">
     <w:name w:val="Heading 4"/>
-    <w:basedOn w:val="Normal1"/>
-    <w:next w:val="Normal1"/>
+    <w:basedOn w:val="LOnormal"/>
+    <w:next w:val="LOnormal"/>
     <w:qFormat/>
     <w:pPr>
       <w:keepNext w:val="true"/>
@@ -1550,10 +1596,10 @@
       <w:szCs w:val="24"/>
     </w:rPr>
   </w:style>
-  <w:style w:type="paragraph" w:styleId="Ttulo5">
+  <w:style w:type="paragraph" w:styleId="Heading5">
     <w:name w:val="Heading 5"/>
-    <w:basedOn w:val="Normal1"/>
-    <w:next w:val="Normal1"/>
+    <w:basedOn w:val="LOnormal"/>
+    <w:next w:val="LOnormal"/>
     <w:qFormat/>
     <w:pPr>
       <w:keepNext w:val="true"/>
@@ -1567,10 +1613,10 @@
       <w:szCs w:val="22"/>
     </w:rPr>
   </w:style>
-  <w:style w:type="paragraph" w:styleId="Ttulo6">
+  <w:style w:type="paragraph" w:styleId="Heading6">
     <w:name w:val="Heading 6"/>
-    <w:basedOn w:val="Normal1"/>
-    <w:next w:val="Normal1"/>
+    <w:basedOn w:val="LOnormal"/>
+    <w:next w:val="LOnormal"/>
     <w:qFormat/>
     <w:pPr>
       <w:keepNext w:val="true"/>
@@ -1587,16 +1633,25 @@
   </w:style>
   <w:style w:type="character" w:styleId="EnlacedeInternet">
     <w:name w:val="Enlace de Internet"/>
+    <w:qFormat/>
     <w:rPr>
       <w:color w:val="000080"/>
       <w:u w:val="single"/>
       <w:lang w:val="zxx" w:eastAsia="zxx" w:bidi="zxx"/>
     </w:rPr>
   </w:style>
-  <w:style w:type="paragraph" w:styleId="Ttulo">
-    <w:name w:val="Título"/>
+  <w:style w:type="character" w:styleId="InternetLink">
+    <w:name w:val="Hyperlink"/>
+    <w:rPr>
+      <w:color w:val="000080"/>
+      <w:u w:val="single"/>
+      <w:lang w:val="zxx" w:eastAsia="zxx" w:bidi="zxx"/>
+    </w:rPr>
+  </w:style>
+  <w:style w:type="paragraph" w:styleId="Heading">
+    <w:name w:val="Heading"/>
     <w:basedOn w:val="Normal"/>
-    <w:next w:val="Cuerpodetexto"/>
+    <w:next w:val="TextBody"/>
     <w:qFormat/>
     <w:pPr>
       <w:keepNext w:val="true"/>
@@ -1608,7 +1663,7 @@
       <w:szCs w:val="28"/>
     </w:rPr>
   </w:style>
-  <w:style w:type="paragraph" w:styleId="Cuerpodetexto">
+  <w:style w:type="paragraph" w:styleId="TextBody">
     <w:name w:val="Body Text"/>
     <w:basedOn w:val="Normal"/>
     <w:pPr>
@@ -1616,15 +1671,15 @@
     </w:pPr>
     <w:rPr/>
   </w:style>
-  <w:style w:type="paragraph" w:styleId="Lista">
+  <w:style w:type="paragraph" w:styleId="List">
     <w:name w:val="List"/>
-    <w:basedOn w:val="Cuerpodetexto"/>
+    <w:basedOn w:val="TextBody"/>
     <w:pPr/>
     <w:rPr>
       <w:rFonts w:cs="Lucida Sans"/>
     </w:rPr>
   </w:style>
-  <w:style w:type="paragraph" w:styleId="Leyenda">
+  <w:style w:type="paragraph" w:styleId="Caption">
     <w:name w:val="Caption"/>
     <w:basedOn w:val="Normal"/>
     <w:qFormat/>
@@ -1640,6 +1695,32 @@
       <w:szCs w:val="24"/>
     </w:rPr>
   </w:style>
+  <w:style w:type="paragraph" w:styleId="Index">
+    <w:name w:val="Index"/>
+    <w:basedOn w:val="Normal"/>
+    <w:qFormat/>
+    <w:pPr>
+      <w:suppressLineNumbers/>
+    </w:pPr>
+    <w:rPr>
+      <w:rFonts w:cs="Lucida Sans"/>
+    </w:rPr>
+  </w:style>
+  <w:style w:type="paragraph" w:styleId="Ttulo">
+    <w:name w:val="Título"/>
+    <w:basedOn w:val="Normal"/>
+    <w:next w:val="TextBody"/>
+    <w:qFormat/>
+    <w:pPr>
+      <w:keepNext w:val="true"/>
+      <w:spacing w:before="240" w:after="120"/>
+    </w:pPr>
+    <w:rPr>
+      <w:rFonts w:ascii="Liberation Sans" w:hAnsi="Liberation Sans" w:eastAsia="Microsoft YaHei" w:cs="Lucida Sans"/>
+      <w:sz w:val="28"/>
+      <w:szCs w:val="28"/>
+    </w:rPr>
+  </w:style>
   <w:style w:type="paragraph" w:styleId="Ndice">
     <w:name w:val="Índice"/>
     <w:basedOn w:val="Normal"/>
@@ -1651,11 +1732,12 @@
       <w:rFonts w:cs="Lucida Sans"/>
     </w:rPr>
   </w:style>
-  <w:style w:type="paragraph" w:styleId="Normal1" w:default="1">
+  <w:style w:type="paragraph" w:styleId="LOnormal" w:default="1">
     <w:name w:val="LO-normal"/>
     <w:qFormat/>
     <w:pPr>
       <w:widowControl/>
+      <w:suppressAutoHyphens w:val="true"/>
       <w:bidi w:val="0"/>
       <w:spacing w:lineRule="auto" w:line="276" w:before="0" w:after="0"/>
       <w:jc w:val="left"/>
@@ -1669,10 +1751,10 @@
       <w:lang w:val="es" w:eastAsia="zh-CN" w:bidi="hi-IN"/>
     </w:rPr>
   </w:style>
-  <w:style w:type="paragraph" w:styleId="Ttulogeneral">
+  <w:style w:type="paragraph" w:styleId="Title">
     <w:name w:val="Title"/>
-    <w:basedOn w:val="Normal1"/>
-    <w:next w:val="Normal1"/>
+    <w:basedOn w:val="LOnormal"/>
+    <w:next w:val="LOnormal"/>
     <w:qFormat/>
     <w:pPr>
       <w:keepNext w:val="true"/>
@@ -1685,10 +1767,10 @@
       <w:szCs w:val="52"/>
     </w:rPr>
   </w:style>
-  <w:style w:type="paragraph" w:styleId="Subttulo">
+  <w:style w:type="paragraph" w:styleId="Subtitle">
     <w:name w:val="Subtitle"/>
-    <w:basedOn w:val="Normal1"/>
-    <w:next w:val="Normal1"/>
+    <w:basedOn w:val="LOnormal"/>
+    <w:next w:val="LOnormal"/>
     <w:qFormat/>
     <w:pPr>
       <w:keepNext w:val="true"/>

</xml_diff>